<commit_message>
Added enhanced plots with detailed annotations, legends, and improved visualizations
</commit_message>
<xml_diff>
--- a/Composite_Bar_Structure_Analysis_Report.docx
+++ b/Composite_Bar_Structure_Analysis_Report.docx
@@ -61,7 +61,43 @@
       </w:r>
     </w:p>
     <w:p>
-      <w:r/>
+      <w:pPr>
+        <w:jc w:val="center"/>
+      </w:pPr>
+      <w:r>
+        <w:drawing>
+          <wp:inline xmlns:a="http://schemas.openxmlformats.org/drawingml/2006/main" xmlns:pic="http://schemas.openxmlformats.org/drawingml/2006/picture">
+            <wp:extent cx="5486400" cy="3521444"/>
+            <wp:docPr id="1" name="Picture 1"/>
+            <wp:cNvGraphicFramePr>
+              <a:graphicFrameLocks noChangeAspect="1"/>
+            </wp:cNvGraphicFramePr>
+            <a:graphic>
+              <a:graphicData uri="http://schemas.openxmlformats.org/drawingml/2006/picture">
+                <pic:pic>
+                  <pic:nvPicPr>
+                    <pic:cNvPr id="0" name="area_distribution.png"/>
+                    <pic:cNvPicPr/>
+                  </pic:nvPicPr>
+                  <pic:blipFill>
+                    <a:blip r:embed="rId9"/>
+                    <a:stretch>
+                      <a:fillRect/>
+                    </a:stretch>
+                  </pic:blipFill>
+                  <pic:spPr>
+                    <a:xfrm>
+                      <a:off x="0" y="0"/>
+                      <a:ext cx="5486400" cy="3521444"/>
+                    </a:xfrm>
+                    <a:prstGeom prst="rect"/>
+                  </pic:spPr>
+                </pic:pic>
+              </a:graphicData>
+            </a:graphic>
+          </wp:inline>
+        </w:drawing>
+      </w:r>
     </w:p>
     <w:p>
       <w:pPr>
@@ -69,7 +105,7 @@
         <w:jc w:val="center"/>
       </w:pPr>
       <w:r>
-        <w:t>[Area distribution plot would be displayed here]</w:t>
+        <w:t>Figure 1: Schematic representation of the composite bar structure showing cross-sectional area distribution</w:t>
       </w:r>
     </w:p>
     <w:p>
@@ -660,7 +696,7 @@
         <w:drawing>
           <wp:inline xmlns:a="http://schemas.openxmlformats.org/drawingml/2006/main" xmlns:pic="http://schemas.openxmlformats.org/drawingml/2006/picture">
             <wp:extent cx="5486400" cy="3521444"/>
-            <wp:docPr id="1" name="Picture 1"/>
+            <wp:docPr id="2" name="Picture 2"/>
             <wp:cNvGraphicFramePr>
               <a:graphicFrameLocks noChangeAspect="1"/>
             </wp:cNvGraphicFramePr>
@@ -672,7 +708,7 @@
                     <pic:cNvPicPr/>
                   </pic:nvPicPr>
                   <pic:blipFill>
-                    <a:blip r:embed="rId9"/>
+                    <a:blip r:embed="rId10"/>
                     <a:stretch>
                       <a:fillRect/>
                     </a:stretch>

</xml_diff>